<commit_message>
modifed template (added patient name row)
</commit_message>
<xml_diff>
--- a/templates/template.docx
+++ b/templates/template.docx
@@ -49,6 +49,7 @@
         </w:rPr>
         <w:t>{</w:t>
       </w:r>
+      <w:proofErr w:type="spellStart"/>
       <w:r>
         <w:rPr>
           <w:rFonts w:ascii="Times New Roman" w:hAnsi="Times New Roman" w:cs="Times New Roman"/>
@@ -59,6 +60,7 @@
         </w:rPr>
         <w:t>numDoc</w:t>
       </w:r>
+      <w:proofErr w:type="spellEnd"/>
       <w:r>
         <w:rPr>
           <w:rFonts w:ascii="Times New Roman" w:hAnsi="Times New Roman" w:cs="Times New Roman"/>
@@ -98,24 +100,29 @@
           <w:rFonts w:ascii="Times New Roman" w:hAnsi="Times New Roman" w:cs="Times New Roman"/>
           <w:sz w:val="24"/>
           <w:szCs w:val="24"/>
-        </w:rPr>
-        <w:t>ИВАНОВ ИВА</w:t>
-      </w:r>
-      <w:r>
-        <w:rPr>
-          <w:rFonts w:ascii="Times New Roman" w:hAnsi="Times New Roman" w:cs="Times New Roman"/>
-          <w:sz w:val="24"/>
-          <w:szCs w:val="24"/>
-        </w:rPr>
-        <w:t>Н</w:t>
-      </w:r>
-      <w:r>
-        <w:rPr>
-          <w:rFonts w:ascii="Times New Roman" w:hAnsi="Times New Roman" w:cs="Times New Roman"/>
-          <w:sz w:val="24"/>
-          <w:szCs w:val="24"/>
-        </w:rPr>
-        <w:t xml:space="preserve"> ИВАНОВИЧ</w:t>
+          <w:lang w:val="en-US"/>
+        </w:rPr>
+        <w:t>{</w:t>
+      </w:r>
+      <w:r>
+        <w:rPr>
+          <w:rFonts w:ascii="Times New Roman" w:hAnsi="Times New Roman" w:cs="Times New Roman"/>
+          <w:sz w:val="24"/>
+          <w:szCs w:val="24"/>
+          <w:lang w:val="en-US"/>
+        </w:rPr>
+        <w:t>p</w:t>
+      </w:r>
+      <w:bookmarkStart w:id="0" w:name="_GoBack"/>
+      <w:bookmarkEnd w:id="0"/>
+      <w:r>
+        <w:rPr>
+          <w:rFonts w:ascii="Times New Roman" w:hAnsi="Times New Roman" w:cs="Times New Roman"/>
+          <w:sz w:val="24"/>
+          <w:szCs w:val="24"/>
+          <w:lang w:val="en-US"/>
+        </w:rPr>
+        <w:t>atientName}</w:t>
       </w:r>
       <w:r>
         <w:rPr>
@@ -426,6 +433,7 @@
         </w:rPr>
         <w:t>{</w:t>
       </w:r>
+      <w:proofErr w:type="spellStart"/>
       <w:r>
         <w:rPr>
           <w:rFonts w:ascii="Times New Roman" w:hAnsi="Times New Roman" w:cs="Times New Roman"/>
@@ -435,6 +443,7 @@
         </w:rPr>
         <w:t>mainDiag</w:t>
       </w:r>
+      <w:proofErr w:type="spellEnd"/>
       <w:r>
         <w:rPr>
           <w:rFonts w:ascii="Times New Roman" w:hAnsi="Times New Roman" w:cs="Times New Roman"/>
@@ -444,8 +453,6 @@
         </w:rPr>
         <w:t>}</w:t>
       </w:r>
-      <w:bookmarkStart w:id="0" w:name="_GoBack"/>
-      <w:bookmarkEnd w:id="0"/>
     </w:p>
     <w:p>
       <w:pPr>
@@ -474,6 +481,7 @@
         </w:rPr>
         <w:t>{</w:t>
       </w:r>
+      <w:proofErr w:type="spellStart"/>
       <w:r>
         <w:rPr>
           <w:rFonts w:ascii="Times New Roman" w:hAnsi="Times New Roman" w:cs="Times New Roman"/>
@@ -483,6 +491,7 @@
         </w:rPr>
         <w:t>secDiag</w:t>
       </w:r>
+      <w:proofErr w:type="spellEnd"/>
       <w:r>
         <w:rPr>
           <w:rFonts w:ascii="Times New Roman" w:hAnsi="Times New Roman" w:cs="Times New Roman"/>
@@ -521,6 +530,7 @@
         </w:rPr>
         <w:t>{</w:t>
       </w:r>
+      <w:proofErr w:type="spellStart"/>
       <w:r>
         <w:rPr>
           <w:rFonts w:ascii="Times New Roman" w:hAnsi="Times New Roman" w:cs="Times New Roman"/>
@@ -530,6 +540,7 @@
         </w:rPr>
         <w:t>somaticDiag</w:t>
       </w:r>
+      <w:proofErr w:type="spellEnd"/>
       <w:r>
         <w:rPr>
           <w:rFonts w:ascii="Times New Roman" w:hAnsi="Times New Roman" w:cs="Times New Roman"/>
@@ -584,6 +595,8 @@
         </w:rPr>
         <w:t>{</w:t>
       </w:r>
+      <w:proofErr w:type="spellStart"/>
+      <w:proofErr w:type="gramStart"/>
       <w:r>
         <w:rPr>
           <w:rFonts w:ascii="Times New Roman" w:hAnsi="Times New Roman" w:cs="Times New Roman"/>
@@ -593,6 +606,7 @@
         </w:rPr>
         <w:t>curDate</w:t>
       </w:r>
+      <w:proofErr w:type="spellEnd"/>
       <w:r>
         <w:rPr>
           <w:rFonts w:ascii="Times New Roman" w:hAnsi="Times New Roman" w:cs="Times New Roman"/>
@@ -609,7 +623,17 @@
           <w:szCs w:val="24"/>
           <w:lang w:val="en-US"/>
         </w:rPr>
-        <w:t xml:space="preserve">                                                                                      </w:t>
+        <w:t xml:space="preserve">   </w:t>
+      </w:r>
+      <w:proofErr w:type="gramEnd"/>
+      <w:r>
+        <w:rPr>
+          <w:rFonts w:ascii="Times New Roman" w:hAnsi="Times New Roman" w:cs="Times New Roman"/>
+          <w:sz w:val="24"/>
+          <w:szCs w:val="24"/>
+          <w:lang w:val="en-US"/>
+        </w:rPr>
+        <w:t xml:space="preserve">                                                                                   </w:t>
       </w:r>
       <w:r>
         <w:rPr>

</xml_diff>

<commit_message>
Added diagnoses classes, modified /templates/template.docx
</commit_message>
<xml_diff>
--- a/templates/template.docx
+++ b/templates/template.docx
@@ -77,32 +77,41 @@
           <w:rFonts w:ascii="Times New Roman" w:hAnsi="Times New Roman" w:cs="Times New Roman"/>
           <w:sz w:val="24"/>
           <w:szCs w:val="24"/>
+        </w:rPr>
+      </w:pPr>
+      <w:r>
+        <w:rPr>
+          <w:rFonts w:ascii="Times New Roman" w:hAnsi="Times New Roman" w:cs="Times New Roman"/>
+          <w:sz w:val="24"/>
+          <w:szCs w:val="24"/>
+        </w:rPr>
+        <w:t>Пациент</w:t>
+      </w:r>
+      <w:r>
+        <w:rPr>
+          <w:rFonts w:ascii="Times New Roman" w:hAnsi="Times New Roman" w:cs="Times New Roman"/>
+          <w:sz w:val="24"/>
+          <w:szCs w:val="24"/>
+        </w:rPr>
+        <w:t xml:space="preserve">: </w:t>
+      </w:r>
+      <w:r>
+        <w:rPr>
+          <w:rFonts w:ascii="Times New Roman" w:hAnsi="Times New Roman" w:cs="Times New Roman"/>
+          <w:sz w:val="24"/>
+          <w:szCs w:val="24"/>
+        </w:rPr>
+        <w:t>{</w:t>
+      </w:r>
+      <w:proofErr w:type="spellStart"/>
+      <w:r>
+        <w:rPr>
+          <w:rFonts w:ascii="Times New Roman" w:hAnsi="Times New Roman" w:cs="Times New Roman"/>
+          <w:sz w:val="24"/>
+          <w:szCs w:val="24"/>
           <w:lang w:val="en-US"/>
         </w:rPr>
-      </w:pPr>
-      <w:r>
-        <w:rPr>
-          <w:rFonts w:ascii="Times New Roman" w:hAnsi="Times New Roman" w:cs="Times New Roman"/>
-          <w:sz w:val="24"/>
-          <w:szCs w:val="24"/>
-        </w:rPr>
-        <w:t>Пациент</w:t>
-      </w:r>
-      <w:r>
-        <w:rPr>
-          <w:rFonts w:ascii="Times New Roman" w:hAnsi="Times New Roman" w:cs="Times New Roman"/>
-          <w:sz w:val="24"/>
-          <w:szCs w:val="24"/>
-        </w:rPr>
-        <w:t xml:space="preserve">: </w:t>
-      </w:r>
-      <w:r>
-        <w:rPr>
-          <w:rFonts w:ascii="Times New Roman" w:hAnsi="Times New Roman" w:cs="Times New Roman"/>
-          <w:sz w:val="24"/>
-          <w:szCs w:val="24"/>
-        </w:rPr>
-        <w:t>{</w:t>
+        <w:t>p</w:t>
       </w:r>
       <w:r>
         <w:rPr>
@@ -111,28 +120,17 @@
           <w:szCs w:val="24"/>
           <w:lang w:val="en-US"/>
         </w:rPr>
-        <w:t>p</w:t>
-      </w:r>
-      <w:r>
-        <w:rPr>
-          <w:rFonts w:ascii="Times New Roman" w:hAnsi="Times New Roman" w:cs="Times New Roman"/>
-          <w:sz w:val="24"/>
-          <w:szCs w:val="24"/>
-          <w:lang w:val="en-US"/>
-        </w:rPr>
         <w:t>atientName</w:t>
       </w:r>
-      <w:r>
-        <w:rPr>
-          <w:rFonts w:ascii="Times New Roman" w:hAnsi="Times New Roman" w:cs="Times New Roman"/>
-          <w:sz w:val="24"/>
-          <w:szCs w:val="24"/>
-          <w:lang w:val="en-US"/>
+      <w:proofErr w:type="spellEnd"/>
+      <w:r>
+        <w:rPr>
+          <w:rFonts w:ascii="Times New Roman" w:hAnsi="Times New Roman" w:cs="Times New Roman"/>
+          <w:sz w:val="24"/>
+          <w:szCs w:val="24"/>
         </w:rPr>
         <w:t>}</w:t>
       </w:r>
-      <w:bookmarkStart w:id="0" w:name="_GoBack"/>
-      <w:bookmarkEnd w:id="0"/>
     </w:p>
     <w:p>
       <w:pPr>
@@ -413,9 +411,86 @@
           <w:rFonts w:ascii="Times New Roman" w:hAnsi="Times New Roman" w:cs="Times New Roman"/>
           <w:sz w:val="24"/>
           <w:szCs w:val="24"/>
+        </w:rPr>
+      </w:pPr>
+      <w:r>
+        <w:rPr>
+          <w:rFonts w:ascii="Times New Roman" w:hAnsi="Times New Roman" w:cs="Times New Roman"/>
+          <w:sz w:val="24"/>
+          <w:szCs w:val="24"/>
+        </w:rPr>
+        <w:t xml:space="preserve">Основной диагноз (Степень, Глаз): </w:t>
+      </w:r>
+      <w:r>
+        <w:rPr>
+          <w:rFonts w:ascii="Times New Roman" w:hAnsi="Times New Roman" w:cs="Times New Roman"/>
+          <w:sz w:val="24"/>
+          <w:szCs w:val="24"/>
+        </w:rPr>
+        <w:t>$</w:t>
+      </w:r>
+      <w:r>
+        <w:rPr>
+          <w:rFonts w:ascii="Times New Roman" w:hAnsi="Times New Roman" w:cs="Times New Roman"/>
+          <w:sz w:val="24"/>
+          <w:szCs w:val="24"/>
+        </w:rPr>
+        <w:t>{</w:t>
+      </w:r>
+      <w:proofErr w:type="spellStart"/>
+      <w:r>
+        <w:rPr>
+          <w:rFonts w:ascii="Times New Roman" w:hAnsi="Times New Roman" w:cs="Times New Roman"/>
+          <w:sz w:val="24"/>
+          <w:szCs w:val="24"/>
           <w:lang w:val="en-US"/>
         </w:rPr>
-      </w:pPr>
+        <w:t>mainDiag</w:t>
+      </w:r>
+      <w:proofErr w:type="spellEnd"/>
+      <w:r>
+        <w:rPr>
+          <w:rFonts w:ascii="Times New Roman" w:hAnsi="Times New Roman" w:cs="Times New Roman"/>
+          <w:sz w:val="24"/>
+          <w:szCs w:val="24"/>
+        </w:rPr>
+        <w:t>}</w:t>
+      </w:r>
+    </w:p>
+    <w:p>
+      <w:pPr>
+        <w:spacing w:before="240"/>
+        <w:rPr>
+          <w:rFonts w:ascii="Times New Roman" w:hAnsi="Times New Roman" w:cs="Times New Roman"/>
+          <w:sz w:val="24"/>
+          <w:szCs w:val="24"/>
+        </w:rPr>
+      </w:pPr>
+      <w:r>
+        <w:rPr>
+          <w:rFonts w:ascii="Times New Roman" w:hAnsi="Times New Roman" w:cs="Times New Roman"/>
+          <w:sz w:val="24"/>
+          <w:szCs w:val="24"/>
+        </w:rPr>
+        <w:t xml:space="preserve">Сопутствующий профильный диагноз (Глаз): </w:t>
+      </w:r>
+      <w:r>
+        <w:rPr>
+          <w:rFonts w:ascii="Times New Roman" w:hAnsi="Times New Roman" w:cs="Times New Roman"/>
+          <w:sz w:val="24"/>
+          <w:szCs w:val="24"/>
+        </w:rPr>
+        <w:t>$</w:t>
+      </w:r>
+      <w:r>
+        <w:rPr>
+          <w:rFonts w:ascii="Times New Roman" w:hAnsi="Times New Roman" w:cs="Times New Roman"/>
+          <w:sz w:val="24"/>
+          <w:szCs w:val="24"/>
+        </w:rPr>
+        <w:t>{</w:t>
+      </w:r>
+      <w:proofErr w:type="spellStart"/>
       <w:r>
         <w:rPr>
           <w:rFonts w:ascii="Times New Roman" w:hAnsi="Times New Roman" w:cs="Times New Roman"/>
@@ -423,6 +498,43 @@
           <w:szCs w:val="24"/>
           <w:lang w:val="en-US"/>
         </w:rPr>
+        <w:t>secDiag</w:t>
+      </w:r>
+      <w:proofErr w:type="spellEnd"/>
+      <w:r>
+        <w:rPr>
+          <w:rFonts w:ascii="Times New Roman" w:hAnsi="Times New Roman" w:cs="Times New Roman"/>
+          <w:sz w:val="24"/>
+          <w:szCs w:val="24"/>
+        </w:rPr>
+        <w:t>}</w:t>
+      </w:r>
+    </w:p>
+    <w:p>
+      <w:pPr>
+        <w:spacing w:before="240"/>
+        <w:rPr>
+          <w:rFonts w:ascii="Times New Roman" w:hAnsi="Times New Roman" w:cs="Times New Roman"/>
+          <w:sz w:val="24"/>
+          <w:szCs w:val="24"/>
+        </w:rPr>
+      </w:pPr>
+      <w:r>
+        <w:rPr>
+          <w:rFonts w:ascii="Times New Roman" w:hAnsi="Times New Roman" w:cs="Times New Roman"/>
+          <w:sz w:val="24"/>
+          <w:szCs w:val="24"/>
+        </w:rPr>
+        <w:t xml:space="preserve">Сопутствующий соматический диагноз: </w:t>
+      </w:r>
+      <w:bookmarkStart w:id="0" w:name="_GoBack"/>
+      <w:bookmarkEnd w:id="0"/>
+      <w:r>
+        <w:rPr>
+          <w:rFonts w:ascii="Times New Roman" w:hAnsi="Times New Roman" w:cs="Times New Roman"/>
+          <w:sz w:val="24"/>
+          <w:szCs w:val="24"/>
+        </w:rPr>
         <w:t>$</w:t>
       </w:r>
       <w:r>
@@ -430,19 +542,18 @@
           <w:rFonts w:ascii="Times New Roman" w:hAnsi="Times New Roman" w:cs="Times New Roman"/>
           <w:sz w:val="24"/>
           <w:szCs w:val="24"/>
+        </w:rPr>
+        <w:t>{</w:t>
+      </w:r>
+      <w:proofErr w:type="spellStart"/>
+      <w:r>
+        <w:rPr>
+          <w:rFonts w:ascii="Times New Roman" w:hAnsi="Times New Roman" w:cs="Times New Roman"/>
+          <w:sz w:val="24"/>
+          <w:szCs w:val="24"/>
           <w:lang w:val="en-US"/>
         </w:rPr>
-        <w:t>{</w:t>
-      </w:r>
-      <w:proofErr w:type="spellStart"/>
-      <w:r>
-        <w:rPr>
-          <w:rFonts w:ascii="Times New Roman" w:hAnsi="Times New Roman" w:cs="Times New Roman"/>
-          <w:sz w:val="24"/>
-          <w:szCs w:val="24"/>
-          <w:lang w:val="en-US"/>
-        </w:rPr>
-        <w:t>mainDiag</w:t>
+        <w:t>somaticDiag</w:t>
       </w:r>
       <w:proofErr w:type="spellEnd"/>
       <w:r>
@@ -450,13 +561,21 @@
           <w:rFonts w:ascii="Times New Roman" w:hAnsi="Times New Roman" w:cs="Times New Roman"/>
           <w:sz w:val="24"/>
           <w:szCs w:val="24"/>
-          <w:lang w:val="en-US"/>
         </w:rPr>
         <w:t>}</w:t>
       </w:r>
     </w:p>
     <w:p>
       <w:pPr>
+        <w:rPr>
+          <w:rFonts w:ascii="Times New Roman" w:hAnsi="Times New Roman" w:cs="Times New Roman"/>
+          <w:sz w:val="24"/>
+          <w:szCs w:val="24"/>
+        </w:rPr>
+      </w:pPr>
+    </w:p>
+    <w:p>
+      <w:pPr>
         <w:spacing w:before="240"/>
         <w:rPr>
           <w:rFonts w:ascii="Times New Roman" w:hAnsi="Times New Roman" w:cs="Times New Roman"/>
@@ -469,7 +588,14 @@
           <w:rFonts w:ascii="Times New Roman" w:hAnsi="Times New Roman" w:cs="Times New Roman"/>
           <w:sz w:val="24"/>
           <w:szCs w:val="24"/>
-          <w:lang w:val="en-US"/>
+        </w:rPr>
+        <w:t xml:space="preserve">Дата: </w:t>
+      </w:r>
+      <w:r>
+        <w:rPr>
+          <w:rFonts w:ascii="Times New Roman" w:hAnsi="Times New Roman" w:cs="Times New Roman"/>
+          <w:sz w:val="24"/>
+          <w:szCs w:val="24"/>
         </w:rPr>
         <w:t>$</w:t>
       </w:r>
@@ -478,121 +604,6 @@
           <w:rFonts w:ascii="Times New Roman" w:hAnsi="Times New Roman" w:cs="Times New Roman"/>
           <w:sz w:val="24"/>
           <w:szCs w:val="24"/>
-          <w:lang w:val="en-US"/>
-        </w:rPr>
-        <w:t>{</w:t>
-      </w:r>
-      <w:proofErr w:type="spellStart"/>
-      <w:r>
-        <w:rPr>
-          <w:rFonts w:ascii="Times New Roman" w:hAnsi="Times New Roman" w:cs="Times New Roman"/>
-          <w:sz w:val="24"/>
-          <w:szCs w:val="24"/>
-          <w:lang w:val="en-US"/>
-        </w:rPr>
-        <w:t>secDiag</w:t>
-      </w:r>
-      <w:proofErr w:type="spellEnd"/>
-      <w:r>
-        <w:rPr>
-          <w:rFonts w:ascii="Times New Roman" w:hAnsi="Times New Roman" w:cs="Times New Roman"/>
-          <w:sz w:val="24"/>
-          <w:szCs w:val="24"/>
-          <w:lang w:val="en-US"/>
-        </w:rPr>
-        <w:t>}</w:t>
-      </w:r>
-    </w:p>
-    <w:p>
-      <w:pPr>
-        <w:spacing w:before="240"/>
-        <w:rPr>
-          <w:rFonts w:ascii="Times New Roman" w:hAnsi="Times New Roman" w:cs="Times New Roman"/>
-          <w:sz w:val="24"/>
-          <w:szCs w:val="24"/>
-          <w:lang w:val="en-US"/>
-        </w:rPr>
-      </w:pPr>
-      <w:r>
-        <w:rPr>
-          <w:rFonts w:ascii="Times New Roman" w:hAnsi="Times New Roman" w:cs="Times New Roman"/>
-          <w:sz w:val="24"/>
-          <w:szCs w:val="24"/>
-          <w:lang w:val="en-US"/>
-        </w:rPr>
-        <w:t>$</w:t>
-      </w:r>
-      <w:r>
-        <w:rPr>
-          <w:rFonts w:ascii="Times New Roman" w:hAnsi="Times New Roman" w:cs="Times New Roman"/>
-          <w:sz w:val="24"/>
-          <w:szCs w:val="24"/>
-          <w:lang w:val="en-US"/>
-        </w:rPr>
-        <w:t>{</w:t>
-      </w:r>
-      <w:proofErr w:type="spellStart"/>
-      <w:r>
-        <w:rPr>
-          <w:rFonts w:ascii="Times New Roman" w:hAnsi="Times New Roman" w:cs="Times New Roman"/>
-          <w:sz w:val="24"/>
-          <w:szCs w:val="24"/>
-          <w:lang w:val="en-US"/>
-        </w:rPr>
-        <w:t>somaticDiag</w:t>
-      </w:r>
-      <w:proofErr w:type="spellEnd"/>
-      <w:r>
-        <w:rPr>
-          <w:rFonts w:ascii="Times New Roman" w:hAnsi="Times New Roman" w:cs="Times New Roman"/>
-          <w:sz w:val="24"/>
-          <w:szCs w:val="24"/>
-          <w:lang w:val="en-US"/>
-        </w:rPr>
-        <w:t>}</w:t>
-      </w:r>
-    </w:p>
-    <w:p>
-      <w:pPr>
-        <w:rPr>
-          <w:rFonts w:ascii="Times New Roman" w:hAnsi="Times New Roman" w:cs="Times New Roman"/>
-          <w:sz w:val="24"/>
-          <w:szCs w:val="24"/>
-        </w:rPr>
-      </w:pPr>
-    </w:p>
-    <w:p>
-      <w:pPr>
-        <w:spacing w:before="240"/>
-        <w:rPr>
-          <w:rFonts w:ascii="Times New Roman" w:hAnsi="Times New Roman" w:cs="Times New Roman"/>
-          <w:sz w:val="24"/>
-          <w:szCs w:val="24"/>
-        </w:rPr>
-      </w:pPr>
-      <w:r>
-        <w:rPr>
-          <w:rFonts w:ascii="Times New Roman" w:hAnsi="Times New Roman" w:cs="Times New Roman"/>
-          <w:sz w:val="24"/>
-          <w:szCs w:val="24"/>
-        </w:rPr>
-        <w:t xml:space="preserve">Дата: </w:t>
-      </w:r>
-      <w:r>
-        <w:rPr>
-          <w:rFonts w:ascii="Times New Roman" w:hAnsi="Times New Roman" w:cs="Times New Roman"/>
-          <w:sz w:val="24"/>
-          <w:szCs w:val="24"/>
-          <w:lang w:val="en-US"/>
-        </w:rPr>
-        <w:t>$</w:t>
-      </w:r>
-      <w:r>
-        <w:rPr>
-          <w:rFonts w:ascii="Times New Roman" w:hAnsi="Times New Roman" w:cs="Times New Roman"/>
-          <w:sz w:val="24"/>
-          <w:szCs w:val="24"/>
-          <w:lang w:val="en-US"/>
         </w:rPr>
         <w:t>{</w:t>
       </w:r>
@@ -613,7 +624,6 @@
           <w:rFonts w:ascii="Times New Roman" w:hAnsi="Times New Roman" w:cs="Times New Roman"/>
           <w:sz w:val="24"/>
           <w:szCs w:val="24"/>
-          <w:lang w:val="en-US"/>
         </w:rPr>
         <w:t>}</w:t>
       </w:r>
@@ -622,7 +632,6 @@
           <w:rFonts w:ascii="Times New Roman" w:hAnsi="Times New Roman" w:cs="Times New Roman"/>
           <w:sz w:val="24"/>
           <w:szCs w:val="24"/>
-          <w:lang w:val="en-US"/>
         </w:rPr>
         <w:t xml:space="preserve">   </w:t>
       </w:r>
@@ -632,7 +641,6 @@
           <w:rFonts w:ascii="Times New Roman" w:hAnsi="Times New Roman" w:cs="Times New Roman"/>
           <w:sz w:val="24"/>
           <w:szCs w:val="24"/>
-          <w:lang w:val="en-US"/>
         </w:rPr>
         <w:t xml:space="preserve">                                                                                   </w:t>
       </w:r>

</xml_diff>

<commit_message>
create diagnosis class lib
</commit_message>
<xml_diff>
--- a/templates/template.docx
+++ b/templates/template.docx
@@ -49,6 +49,7 @@
         </w:rPr>
         <w:t>{</w:t>
       </w:r>
+      <w:proofErr w:type="spellStart"/>
       <w:r>
         <w:rPr>
           <w:rFonts w:ascii="Times New Roman" w:hAnsi="Times New Roman" w:cs="Times New Roman"/>
@@ -59,6 +60,7 @@
         </w:rPr>
         <w:t>numDoc</w:t>
       </w:r>
+      <w:proofErr w:type="spellEnd"/>
       <w:r>
         <w:rPr>
           <w:rFonts w:ascii="Times New Roman" w:hAnsi="Times New Roman" w:cs="Times New Roman"/>
@@ -81,6 +83,7 @@
       <w:r>
         <w:rPr>
           <w:rFonts w:ascii="Times New Roman" w:hAnsi="Times New Roman" w:cs="Times New Roman"/>
+          <w:b/>
           <w:sz w:val="24"/>
           <w:szCs w:val="24"/>
         </w:rPr>
@@ -102,6 +105,7 @@
         </w:rPr>
         <w:t>{</w:t>
       </w:r>
+      <w:proofErr w:type="spellStart"/>
       <w:r>
         <w:rPr>
           <w:rFonts w:ascii="Times New Roman" w:hAnsi="Times New Roman" w:cs="Times New Roman"/>
@@ -120,6 +124,7 @@
         </w:rPr>
         <w:t>atientName</w:t>
       </w:r>
+      <w:proofErr w:type="spellEnd"/>
       <w:r>
         <w:rPr>
           <w:rFonts w:ascii="Times New Roman" w:hAnsi="Times New Roman" w:cs="Times New Roman"/>
@@ -128,13 +133,42 @@
           <w:lang w:val="en-US"/>
         </w:rPr>
         <w:t>}</w:t>
+      </w:r>
+    </w:p>
+    <w:p>
+      <w:pPr>
+        <w:spacing w:after="0"/>
+        <w:rPr>
+          <w:rFonts w:ascii="Times New Roman" w:hAnsi="Times New Roman" w:cs="Times New Roman"/>
+          <w:b/>
+          <w:bCs/>
+          <w:sz w:val="24"/>
+          <w:szCs w:val="24"/>
+        </w:rPr>
+      </w:pPr>
+      <w:r>
+        <w:rPr>
+          <w:rFonts w:ascii="Times New Roman" w:hAnsi="Times New Roman" w:cs="Times New Roman"/>
+          <w:b/>
+          <w:bCs/>
+          <w:sz w:val="24"/>
+          <w:szCs w:val="24"/>
+        </w:rPr>
+        <w:t>Жалобы</w:t>
+      </w:r>
+      <w:r>
+        <w:rPr>
+          <w:rFonts w:ascii="Times New Roman" w:hAnsi="Times New Roman" w:cs="Times New Roman"/>
+          <w:b/>
+          <w:bCs/>
+          <w:sz w:val="24"/>
+          <w:szCs w:val="24"/>
+        </w:rPr>
+        <w:t xml:space="preserve"> при посту</w:t>
       </w:r>
       <w:bookmarkStart w:id="0" w:name="_GoBack"/>
       <w:bookmarkEnd w:id="0"/>
-    </w:p>
-    <w:p>
-      <w:pPr>
-        <w:spacing w:after="0"/>
+      <w:r>
         <w:rPr>
           <w:rFonts w:ascii="Times New Roman" w:hAnsi="Times New Roman" w:cs="Times New Roman"/>
           <w:b/>
@@ -142,26 +176,7 @@
           <w:sz w:val="24"/>
           <w:szCs w:val="24"/>
         </w:rPr>
-      </w:pPr>
-      <w:r>
-        <w:rPr>
-          <w:rFonts w:ascii="Times New Roman" w:hAnsi="Times New Roman" w:cs="Times New Roman"/>
-          <w:b/>
-          <w:bCs/>
-          <w:sz w:val="24"/>
-          <w:szCs w:val="24"/>
-        </w:rPr>
-        <w:t>Жалобы</w:t>
-      </w:r>
-      <w:r>
-        <w:rPr>
-          <w:rFonts w:ascii="Times New Roman" w:hAnsi="Times New Roman" w:cs="Times New Roman"/>
-          <w:b/>
-          <w:bCs/>
-          <w:sz w:val="24"/>
-          <w:szCs w:val="24"/>
-        </w:rPr>
-        <w:t xml:space="preserve"> при поступлении:</w:t>
+        <w:t>плении:</w:t>
       </w:r>
     </w:p>
     <w:tbl>
@@ -403,6 +418,16 @@
         </w:rPr>
         <w:t>Заключение</w:t>
       </w:r>
+      <w:r>
+        <w:rPr>
+          <w:rFonts w:ascii="Times New Roman" w:hAnsi="Times New Roman" w:cs="Times New Roman"/>
+          <w:b/>
+          <w:bCs/>
+          <w:sz w:val="24"/>
+          <w:szCs w:val="24"/>
+        </w:rPr>
+        <w:t>:</w:t>
+      </w:r>
     </w:p>
     <w:p>
       <w:pPr>
@@ -416,10 +441,19 @@
       <w:r>
         <w:rPr>
           <w:rFonts w:ascii="Times New Roman" w:hAnsi="Times New Roman" w:cs="Times New Roman"/>
-          <w:sz w:val="24"/>
-          <w:szCs w:val="24"/>
-        </w:rPr>
-        <w:t xml:space="preserve">Основной диагноз (Степень, Глаз): </w:t>
+          <w:b/>
+          <w:sz w:val="24"/>
+          <w:szCs w:val="24"/>
+        </w:rPr>
+        <w:t>Основной диагноз (Степень, Глаз)</w:t>
+      </w:r>
+      <w:r>
+        <w:rPr>
+          <w:rFonts w:ascii="Times New Roman" w:hAnsi="Times New Roman" w:cs="Times New Roman"/>
+          <w:sz w:val="24"/>
+          <w:szCs w:val="24"/>
+        </w:rPr>
+        <w:t xml:space="preserve">: </w:t>
       </w:r>
       <w:r>
         <w:rPr>
@@ -437,6 +471,7 @@
         </w:rPr>
         <w:t>{</w:t>
       </w:r>
+      <w:proofErr w:type="spellStart"/>
       <w:r>
         <w:rPr>
           <w:rFonts w:ascii="Times New Roman" w:hAnsi="Times New Roman" w:cs="Times New Roman"/>
@@ -446,6 +481,7 @@
         </w:rPr>
         <w:t>mainDiag</w:t>
       </w:r>
+      <w:proofErr w:type="spellEnd"/>
       <w:r>
         <w:rPr>
           <w:rFonts w:ascii="Times New Roman" w:hAnsi="Times New Roman" w:cs="Times New Roman"/>
@@ -467,10 +503,19 @@
       <w:r>
         <w:rPr>
           <w:rFonts w:ascii="Times New Roman" w:hAnsi="Times New Roman" w:cs="Times New Roman"/>
-          <w:sz w:val="24"/>
-          <w:szCs w:val="24"/>
-        </w:rPr>
-        <w:t xml:space="preserve">Сопутствующий профильный диагноз (Глаз): </w:t>
+          <w:b/>
+          <w:sz w:val="24"/>
+          <w:szCs w:val="24"/>
+        </w:rPr>
+        <w:t>Сопутствующий профильный диагноз (Глаз)</w:t>
+      </w:r>
+      <w:r>
+        <w:rPr>
+          <w:rFonts w:ascii="Times New Roman" w:hAnsi="Times New Roman" w:cs="Times New Roman"/>
+          <w:sz w:val="24"/>
+          <w:szCs w:val="24"/>
+        </w:rPr>
+        <w:t xml:space="preserve">: </w:t>
       </w:r>
       <w:r>
         <w:rPr>
@@ -488,6 +533,7 @@
         </w:rPr>
         <w:t>{</w:t>
       </w:r>
+      <w:proofErr w:type="spellStart"/>
       <w:r>
         <w:rPr>
           <w:rFonts w:ascii="Times New Roman" w:hAnsi="Times New Roman" w:cs="Times New Roman"/>
@@ -497,6 +543,7 @@
         </w:rPr>
         <w:t>secDiag</w:t>
       </w:r>
+      <w:proofErr w:type="spellEnd"/>
       <w:r>
         <w:rPr>
           <w:rFonts w:ascii="Times New Roman" w:hAnsi="Times New Roman" w:cs="Times New Roman"/>
@@ -518,10 +565,19 @@
       <w:r>
         <w:rPr>
           <w:rFonts w:ascii="Times New Roman" w:hAnsi="Times New Roman" w:cs="Times New Roman"/>
-          <w:sz w:val="24"/>
-          <w:szCs w:val="24"/>
-        </w:rPr>
-        <w:t xml:space="preserve">Сопутствующий соматический диагноз: </w:t>
+          <w:b/>
+          <w:sz w:val="24"/>
+          <w:szCs w:val="24"/>
+        </w:rPr>
+        <w:t>Сопутствующий соматический диагноз</w:t>
+      </w:r>
+      <w:r>
+        <w:rPr>
+          <w:rFonts w:ascii="Times New Roman" w:hAnsi="Times New Roman" w:cs="Times New Roman"/>
+          <w:sz w:val="24"/>
+          <w:szCs w:val="24"/>
+        </w:rPr>
+        <w:t xml:space="preserve">: </w:t>
       </w:r>
       <w:r>
         <w:rPr>
@@ -539,6 +595,7 @@
         </w:rPr>
         <w:t>{</w:t>
       </w:r>
+      <w:proofErr w:type="spellStart"/>
       <w:r>
         <w:rPr>
           <w:rFonts w:ascii="Times New Roman" w:hAnsi="Times New Roman" w:cs="Times New Roman"/>
@@ -548,6 +605,7 @@
         </w:rPr>
         <w:t>somaticDiag</w:t>
       </w:r>
+      <w:proofErr w:type="spellEnd"/>
       <w:r>
         <w:rPr>
           <w:rFonts w:ascii="Times New Roman" w:hAnsi="Times New Roman" w:cs="Times New Roman"/>
@@ -599,6 +657,8 @@
         </w:rPr>
         <w:t>{</w:t>
       </w:r>
+      <w:proofErr w:type="spellStart"/>
+      <w:proofErr w:type="gramStart"/>
       <w:r>
         <w:rPr>
           <w:rFonts w:ascii="Times New Roman" w:hAnsi="Times New Roman" w:cs="Times New Roman"/>
@@ -608,6 +668,7 @@
         </w:rPr>
         <w:t>curDate</w:t>
       </w:r>
+      <w:proofErr w:type="spellEnd"/>
       <w:r>
         <w:rPr>
           <w:rFonts w:ascii="Times New Roman" w:hAnsi="Times New Roman" w:cs="Times New Roman"/>
@@ -622,7 +683,16 @@
           <w:sz w:val="24"/>
           <w:szCs w:val="24"/>
         </w:rPr>
-        <w:t xml:space="preserve">                                                                                      </w:t>
+        <w:t xml:space="preserve">   </w:t>
+      </w:r>
+      <w:proofErr w:type="gramEnd"/>
+      <w:r>
+        <w:rPr>
+          <w:rFonts w:ascii="Times New Roman" w:hAnsi="Times New Roman" w:cs="Times New Roman"/>
+          <w:sz w:val="24"/>
+          <w:szCs w:val="24"/>
+        </w:rPr>
+        <w:t xml:space="preserve">                                                                                   </w:t>
       </w:r>
       <w:r>
         <w:rPr>

</xml_diff>

<commit_message>
Modifed template.docx, added petient data output into word
</commit_message>
<xml_diff>
--- a/templates/template.docx
+++ b/templates/template.docx
@@ -49,7 +49,6 @@
         </w:rPr>
         <w:t>{</w:t>
       </w:r>
-      <w:proofErr w:type="spellStart"/>
       <w:r>
         <w:rPr>
           <w:rFonts w:ascii="Times New Roman" w:hAnsi="Times New Roman" w:cs="Times New Roman"/>
@@ -60,7 +59,6 @@
         </w:rPr>
         <w:t>numDoc</w:t>
       </w:r>
-      <w:proofErr w:type="spellEnd"/>
       <w:r>
         <w:rPr>
           <w:rFonts w:ascii="Times New Roman" w:hAnsi="Times New Roman" w:cs="Times New Roman"/>
@@ -77,26 +75,111 @@
           <w:rFonts w:ascii="Times New Roman" w:hAnsi="Times New Roman" w:cs="Times New Roman"/>
           <w:sz w:val="24"/>
           <w:szCs w:val="24"/>
+        </w:rPr>
+      </w:pPr>
+      <w:r>
+        <w:rPr>
+          <w:rFonts w:ascii="Times New Roman" w:hAnsi="Times New Roman" w:cs="Times New Roman"/>
+          <w:b/>
+          <w:sz w:val="24"/>
+          <w:szCs w:val="24"/>
+        </w:rPr>
+        <w:t>Пациент</w:t>
+      </w:r>
+      <w:r>
+        <w:rPr>
+          <w:rFonts w:ascii="Times New Roman" w:hAnsi="Times New Roman" w:cs="Times New Roman"/>
+          <w:sz w:val="24"/>
+          <w:szCs w:val="24"/>
+        </w:rPr>
+        <w:t xml:space="preserve">: </w:t>
+      </w:r>
+    </w:p>
+    <w:p>
+      <w:pPr>
+        <w:rPr>
+          <w:rFonts w:ascii="Times New Roman" w:hAnsi="Times New Roman" w:cs="Times New Roman"/>
+          <w:sz w:val="24"/>
+          <w:szCs w:val="24"/>
+        </w:rPr>
+      </w:pPr>
+      <w:r>
+        <w:rPr>
+          <w:rFonts w:ascii="Times New Roman" w:hAnsi="Times New Roman" w:cs="Times New Roman"/>
+          <w:sz w:val="24"/>
+          <w:szCs w:val="24"/>
+        </w:rPr>
+        <w:t xml:space="preserve">ФИО: </w:t>
+      </w:r>
+      <w:r>
+        <w:rPr>
+          <w:rFonts w:ascii="Times New Roman" w:hAnsi="Times New Roman" w:cs="Times New Roman"/>
+          <w:sz w:val="24"/>
+          <w:szCs w:val="24"/>
+        </w:rPr>
+        <w:t>$</w:t>
+      </w:r>
+      <w:r>
+        <w:rPr>
+          <w:rFonts w:ascii="Times New Roman" w:hAnsi="Times New Roman" w:cs="Times New Roman"/>
+          <w:sz w:val="24"/>
+          <w:szCs w:val="24"/>
+        </w:rPr>
+        <w:t>{</w:t>
+      </w:r>
+      <w:r>
+        <w:rPr>
+          <w:rFonts w:ascii="Times New Roman" w:hAnsi="Times New Roman" w:cs="Times New Roman"/>
+          <w:sz w:val="24"/>
+          <w:szCs w:val="24"/>
           <w:lang w:val="en-US"/>
         </w:rPr>
-      </w:pPr>
-      <w:r>
-        <w:rPr>
-          <w:rFonts w:ascii="Times New Roman" w:hAnsi="Times New Roman" w:cs="Times New Roman"/>
-          <w:b/>
-          <w:sz w:val="24"/>
-          <w:szCs w:val="24"/>
-        </w:rPr>
-        <w:t>Пациент</w:t>
-      </w:r>
-      <w:r>
-        <w:rPr>
-          <w:rFonts w:ascii="Times New Roman" w:hAnsi="Times New Roman" w:cs="Times New Roman"/>
-          <w:sz w:val="24"/>
-          <w:szCs w:val="24"/>
-        </w:rPr>
-        <w:t xml:space="preserve">: </w:t>
-      </w:r>
+        <w:t>p</w:t>
+      </w:r>
+      <w:r>
+        <w:rPr>
+          <w:rFonts w:ascii="Times New Roman" w:hAnsi="Times New Roman" w:cs="Times New Roman"/>
+          <w:sz w:val="24"/>
+          <w:szCs w:val="24"/>
+          <w:lang w:val="en-US"/>
+        </w:rPr>
+        <w:t>atientName</w:t>
+      </w:r>
+      <w:r>
+        <w:rPr>
+          <w:rFonts w:ascii="Times New Roman" w:hAnsi="Times New Roman" w:cs="Times New Roman"/>
+          <w:sz w:val="24"/>
+          <w:szCs w:val="24"/>
+        </w:rPr>
+        <w:t>}</w:t>
+      </w:r>
+    </w:p>
+    <w:p>
+      <w:pPr>
+        <w:rPr>
+          <w:rFonts w:ascii="Times New Roman" w:hAnsi="Times New Roman" w:cs="Times New Roman"/>
+          <w:sz w:val="24"/>
+          <w:szCs w:val="24"/>
+        </w:rPr>
+      </w:pPr>
+      <w:r>
+        <w:rPr>
+          <w:rFonts w:ascii="Times New Roman" w:hAnsi="Times New Roman" w:cs="Times New Roman"/>
+          <w:sz w:val="24"/>
+          <w:szCs w:val="24"/>
+        </w:rPr>
+        <w:t xml:space="preserve">Дата рождения: </w:t>
+      </w:r>
+      <w:r>
+        <w:rPr>
+          <w:rFonts w:ascii="Times New Roman" w:hAnsi="Times New Roman" w:cs="Times New Roman"/>
+          <w:sz w:val="24"/>
+          <w:szCs w:val="24"/>
+        </w:rPr>
+        <w:t>$</w:t>
+      </w:r>
+      <w:bookmarkStart w:id="0" w:name="_GoBack"/>
+      <w:bookmarkEnd w:id="0"/>
       <w:r>
         <w:rPr>
           <w:rFonts w:ascii="Times New Roman" w:hAnsi="Times New Roman" w:cs="Times New Roman"/>
@@ -105,7 +188,6 @@
         </w:rPr>
         <w:t>{</w:t>
       </w:r>
-      <w:proofErr w:type="spellStart"/>
       <w:r>
         <w:rPr>
           <w:rFonts w:ascii="Times New Roman" w:hAnsi="Times New Roman" w:cs="Times New Roman"/>
@@ -113,24 +195,13 @@
           <w:szCs w:val="24"/>
           <w:lang w:val="en-US"/>
         </w:rPr>
-        <w:t>p</w:t>
-      </w:r>
-      <w:r>
-        <w:rPr>
-          <w:rFonts w:ascii="Times New Roman" w:hAnsi="Times New Roman" w:cs="Times New Roman"/>
-          <w:sz w:val="24"/>
-          <w:szCs w:val="24"/>
-          <w:lang w:val="en-US"/>
-        </w:rPr>
-        <w:t>atientName</w:t>
-      </w:r>
-      <w:proofErr w:type="spellEnd"/>
-      <w:r>
-        <w:rPr>
-          <w:rFonts w:ascii="Times New Roman" w:hAnsi="Times New Roman" w:cs="Times New Roman"/>
-          <w:sz w:val="24"/>
-          <w:szCs w:val="24"/>
-          <w:lang w:val="en-US"/>
+        <w:t>patientBirthday</w:t>
+      </w:r>
+      <w:r>
+        <w:rPr>
+          <w:rFonts w:ascii="Times New Roman" w:hAnsi="Times New Roman" w:cs="Times New Roman"/>
+          <w:sz w:val="24"/>
+          <w:szCs w:val="24"/>
         </w:rPr>
         <w:t>}</w:t>
       </w:r>
@@ -164,19 +235,7 @@
           <w:sz w:val="24"/>
           <w:szCs w:val="24"/>
         </w:rPr>
-        <w:t xml:space="preserve"> при посту</w:t>
-      </w:r>
-      <w:bookmarkStart w:id="0" w:name="_GoBack"/>
-      <w:bookmarkEnd w:id="0"/>
-      <w:r>
-        <w:rPr>
-          <w:rFonts w:ascii="Times New Roman" w:hAnsi="Times New Roman" w:cs="Times New Roman"/>
-          <w:b/>
-          <w:bCs/>
-          <w:sz w:val="24"/>
-          <w:szCs w:val="24"/>
-        </w:rPr>
-        <w:t>плении:</w:t>
+        <w:t xml:space="preserve"> при поступлении:</w:t>
       </w:r>
     </w:p>
     <w:tbl>
@@ -471,7 +530,6 @@
         </w:rPr>
         <w:t>{</w:t>
       </w:r>
-      <w:proofErr w:type="spellStart"/>
       <w:r>
         <w:rPr>
           <w:rFonts w:ascii="Times New Roman" w:hAnsi="Times New Roman" w:cs="Times New Roman"/>
@@ -481,7 +539,6 @@
         </w:rPr>
         <w:t>mainDiag</w:t>
       </w:r>
-      <w:proofErr w:type="spellEnd"/>
       <w:r>
         <w:rPr>
           <w:rFonts w:ascii="Times New Roman" w:hAnsi="Times New Roman" w:cs="Times New Roman"/>
@@ -533,7 +590,6 @@
         </w:rPr>
         <w:t>{</w:t>
       </w:r>
-      <w:proofErr w:type="spellStart"/>
       <w:r>
         <w:rPr>
           <w:rFonts w:ascii="Times New Roman" w:hAnsi="Times New Roman" w:cs="Times New Roman"/>
@@ -543,7 +599,6 @@
         </w:rPr>
         <w:t>secDiag</w:t>
       </w:r>
-      <w:proofErr w:type="spellEnd"/>
       <w:r>
         <w:rPr>
           <w:rFonts w:ascii="Times New Roman" w:hAnsi="Times New Roman" w:cs="Times New Roman"/>
@@ -595,7 +650,6 @@
         </w:rPr>
         <w:t>{</w:t>
       </w:r>
-      <w:proofErr w:type="spellStart"/>
       <w:r>
         <w:rPr>
           <w:rFonts w:ascii="Times New Roman" w:hAnsi="Times New Roman" w:cs="Times New Roman"/>
@@ -605,7 +659,6 @@
         </w:rPr>
         <w:t>somaticDiag</w:t>
       </w:r>
-      <w:proofErr w:type="spellEnd"/>
       <w:r>
         <w:rPr>
           <w:rFonts w:ascii="Times New Roman" w:hAnsi="Times New Roman" w:cs="Times New Roman"/>
@@ -657,8 +710,6 @@
         </w:rPr>
         <w:t>{</w:t>
       </w:r>
-      <w:proofErr w:type="spellStart"/>
-      <w:proofErr w:type="gramStart"/>
       <w:r>
         <w:rPr>
           <w:rFonts w:ascii="Times New Roman" w:hAnsi="Times New Roman" w:cs="Times New Roman"/>
@@ -668,7 +719,6 @@
         </w:rPr>
         <w:t>curDate</w:t>
       </w:r>
-      <w:proofErr w:type="spellEnd"/>
       <w:r>
         <w:rPr>
           <w:rFonts w:ascii="Times New Roman" w:hAnsi="Times New Roman" w:cs="Times New Roman"/>
@@ -683,16 +733,7 @@
           <w:sz w:val="24"/>
           <w:szCs w:val="24"/>
         </w:rPr>
-        <w:t xml:space="preserve">   </w:t>
-      </w:r>
-      <w:proofErr w:type="gramEnd"/>
-      <w:r>
-        <w:rPr>
-          <w:rFonts w:ascii="Times New Roman" w:hAnsi="Times New Roman" w:cs="Times New Roman"/>
-          <w:sz w:val="24"/>
-          <w:szCs w:val="24"/>
-        </w:rPr>
-        <w:t xml:space="preserve">                                                                                   </w:t>
+        <w:t xml:space="preserve">                                                                                      </w:t>
       </w:r>
       <w:r>
         <w:rPr>

</xml_diff>